<commit_message>
add commenting on abstracts
</commit_message>
<xml_diff>
--- a/docs/program/rinpharma2018.docx
+++ b/docs/program/rinpharma2018.docx
@@ -588,15 +588,15 @@
         <w:t xml:space="preserve"> </w:t>
       </w:r>
       <w:r>
-        <w:t xml:space="preserve">at 2018-08-11 10:24:20 by James Black.</w:t>
-      </w:r>
-    </w:p>
-    <w:p>
-      <w:pPr>
-        <w:pStyle w:val="BodyText"/>
-      </w:pPr>
-      <w:r>
-        <w:t xml:space="preserve">The git hash is: b70d708a53e538095e138c1fa814b6fe4019c031.</w:t>
+        <w:t xml:space="preserve">at 2018-08-11 10:35:14 by James Black.</w:t>
+      </w:r>
+    </w:p>
+    <w:p>
+      <w:pPr>
+        <w:pStyle w:val="BodyText"/>
+      </w:pPr>
+      <w:r>
+        <w:t xml:space="preserve">The git hash is: c82485f84cc3bc3bf42c60e002f56f16dddb8c21.</w:t>
       </w:r>
     </w:p>
     <w:p>

</xml_diff>

<commit_message>
opps - remove spare file
</commit_message>
<xml_diff>
--- a/docs/program/rinpharma2018.docx
+++ b/docs/program/rinpharma2018.docx
@@ -588,15 +588,15 @@
         <w:t xml:space="preserve"> </w:t>
       </w:r>
       <w:r>
-        <w:t xml:space="preserve">at 2018-08-13 11:40:02 by James Black.</w:t>
-      </w:r>
-    </w:p>
-    <w:p>
-      <w:pPr>
-        <w:pStyle w:val="BodyText"/>
-      </w:pPr>
-      <w:r>
-        <w:t xml:space="preserve">The git hash is: eab97f6b72a862431bcc659c610affd663e844f7.</w:t>
+        <w:t xml:space="preserve">at 2018-08-13 11:46:00 by James Black.</w:t>
+      </w:r>
+    </w:p>
+    <w:p>
+      <w:pPr>
+        <w:pStyle w:val="BodyText"/>
+      </w:pPr>
+      <w:r>
+        <w:t xml:space="preserve">The git hash is: 487830ef91d8d9b6bab50baca2c3112952638357.</w:t>
       </w:r>
     </w:p>
     <w:p>
@@ -6739,132 +6739,6 @@
                   </pic:nvPicPr>
                   <pic:blipFill>
                     <a:blip r:embed="rId81"/>
-                    <a:stretch>
-                      <a:fillRect/>
-                    </a:stretch>
-                  </pic:blipFill>
-                  <pic:spPr bwMode="auto">
-                    <a:xfrm>
-                      <a:off x="0" y="0"/>
-                      <a:ext cx="5334000" cy="5334000"/>
-                    </a:xfrm>
-                    <a:prstGeom prst="rect">
-                      <a:avLst/>
-                    </a:prstGeom>
-                    <a:noFill/>
-                    <a:ln w="9525">
-                      <a:noFill/>
-                      <a:headEnd/>
-                      <a:tailEnd/>
-                    </a:ln>
-                  </pic:spPr>
-                </pic:pic>
-              </a:graphicData>
-            </a:graphic>
-          </wp:inline>
-        </w:drawing>
-      </w:r>
-    </w:p>
-    <w:p>
-      <w:pPr>
-        <w:pStyle w:val="Heading1"/>
-      </w:pPr>
-      <w:bookmarkStart w:id="82" w:name="summary-plots-1"/>
-      <w:r>
-        <w:t xml:space="preserve">Summary plots</w:t>
-      </w:r>
-      <w:bookmarkEnd w:id="82"/>
-    </w:p>
-    <w:p>
-      <w:pPr>
-        <w:pStyle w:val="FirstParagraph"/>
-      </w:pPr>
-      <w:r>
-        <w:t xml:space="preserve">Following section provides information</w:t>
-      </w:r>
-    </w:p>
-    <w:p>
-      <w:pPr>
-        <w:pStyle w:val="Heading2"/>
-      </w:pPr>
-      <w:bookmarkStart w:id="83" w:name="attendees-1"/>
-      <w:r>
-        <w:t xml:space="preserve">Attendees</w:t>
-      </w:r>
-      <w:bookmarkEnd w:id="83"/>
-    </w:p>
-    <w:p>
-      <w:pPr>
-        <w:pStyle w:val="FirstParagraph"/>
-      </w:pPr>
-      <w:r>
-        <w:drawing>
-          <wp:inline>
-            <wp:extent cx="5334000" cy="5334000"/>
-            <wp:effectExtent b="0" l="0" r="0" t="0"/>
-            <wp:docPr descr="" title="" id="1" name="Picture"/>
-            <a:graphic>
-              <a:graphicData uri="http://schemas.openxmlformats.org/drawingml/2006/picture">
-                <pic:pic>
-                  <pic:nvPicPr>
-                    <pic:cNvPr descr="tree.png" id="0" name="Picture"/>
-                    <pic:cNvPicPr>
-                      <a:picLocks noChangeArrowheads="1" noChangeAspect="1"/>
-                    </pic:cNvPicPr>
-                  </pic:nvPicPr>
-                  <pic:blipFill>
-                    <a:blip r:embed="rId78"/>
-                    <a:stretch>
-                      <a:fillRect/>
-                    </a:stretch>
-                  </pic:blipFill>
-                  <pic:spPr bwMode="auto">
-                    <a:xfrm>
-                      <a:off x="0" y="0"/>
-                      <a:ext cx="5334000" cy="5334000"/>
-                    </a:xfrm>
-                    <a:prstGeom prst="rect">
-                      <a:avLst/>
-                    </a:prstGeom>
-                    <a:noFill/>
-                    <a:ln w="9525">
-                      <a:noFill/>
-                      <a:headEnd/>
-                      <a:tailEnd/>
-                    </a:ln>
-                  </pic:spPr>
-                </pic:pic>
-              </a:graphicData>
-            </a:graphic>
-          </wp:inline>
-        </w:drawing>
-      </w:r>
-      <w:r>
-        <w:t xml:space="preserve"> </w:t>
-      </w:r>
-      <w:r>
-        <w:t xml:space="preserve">## Abstract wordcloud</w:t>
-      </w:r>
-      <w:r>
-        <w:t xml:space="preserve"> </w:t>
-      </w:r>
-      <w:r>
-        <w:drawing>
-          <wp:inline>
-            <wp:extent cx="5334000" cy="5334000"/>
-            <wp:effectExtent b="0" l="0" r="0" t="0"/>
-            <wp:docPr descr="" title="" id="1" name="Picture"/>
-            <a:graphic>
-              <a:graphicData uri="http://schemas.openxmlformats.org/drawingml/2006/picture">
-                <pic:pic>
-                  <pic:nvPicPr>
-                    <pic:cNvPr descr="wc_abstracts.png" id="0" name="Picture"/>
-                    <pic:cNvPicPr>
-                      <a:picLocks noChangeArrowheads="1" noChangeAspect="1"/>
-                    </pic:cNvPicPr>
-                  </pic:nvPicPr>
-                  <pic:blipFill>
-                    <a:blip r:embed="rId80"/>
                     <a:stretch>
                       <a:fillRect/>
                     </a:stretch>

</xml_diff>